<commit_message>
add names to docs
</commit_message>
<xml_diff>
--- a/הוראות תפעול והסבר המערכת.docx
+++ b/הוראות תפעול והסבר המערכת.docx
@@ -30,7 +30,6 @@
       <w:pPr>
         <w:bidi/>
         <w:rPr>
-          <w:rFonts w:hint="cs"/>
           <w:b/>
           <w:bCs/>
           <w:rtl/>
@@ -488,8 +487,13 @@
       <w:r>
         <w:t xml:space="preserve"> </w:t>
       </w:r>
-      <w:r>
-        <w:t xml:space="preserve">connect_to_server, </w:t>
+      <w:proofErr w:type="spellStart"/>
+      <w:r>
+        <w:t>connect_to_server</w:t>
+      </w:r>
+      <w:proofErr w:type="spellEnd"/>
+      <w:r>
+        <w:t xml:space="preserve">, </w:t>
       </w:r>
       <w:r>
         <w:rPr>
@@ -533,8 +537,13 @@
         </w:rPr>
         <w:t xml:space="preserve">פונקציית </w:t>
       </w:r>
-      <w:r>
-        <w:t xml:space="preserve">send_message </w:t>
+      <w:proofErr w:type="spellStart"/>
+      <w:r>
+        <w:t>send_message</w:t>
+      </w:r>
+      <w:proofErr w:type="spellEnd"/>
+      <w:r>
+        <w:t xml:space="preserve"> </w:t>
       </w:r>
       <w:r>
         <w:rPr>
@@ -585,8 +594,13 @@
         </w:rPr>
         <w:t xml:space="preserve">פונקציית </w:t>
       </w:r>
-      <w:r>
-        <w:t xml:space="preserve">receive_message </w:t>
+      <w:proofErr w:type="spellStart"/>
+      <w:r>
+        <w:t>receive_message</w:t>
+      </w:r>
+      <w:proofErr w:type="spellEnd"/>
+      <w:r>
+        <w:t xml:space="preserve"> </w:t>
       </w:r>
       <w:r>
         <w:rPr>
@@ -664,7 +678,6 @@
       <w:pPr>
         <w:bidi/>
         <w:rPr>
-          <w:rFonts w:hint="cs"/>
           <w:b/>
           <w:bCs/>
           <w:rtl/>
@@ -810,9 +823,19 @@
         </w:rPr>
         <w:t xml:space="preserve"> (</w:t>
       </w:r>
-      <w:r>
-        <w:t>add_client, remove_client</w:t>
-      </w:r>
+      <w:proofErr w:type="spellStart"/>
+      <w:r>
+        <w:t>add_client</w:t>
+      </w:r>
+      <w:proofErr w:type="spellEnd"/>
+      <w:r>
+        <w:t xml:space="preserve">, </w:t>
+      </w:r>
+      <w:proofErr w:type="spellStart"/>
+      <w:r>
+        <w:t>remove_client</w:t>
+      </w:r>
+      <w:proofErr w:type="spellEnd"/>
       <w:r>
         <w:rPr>
           <w:rFonts w:hint="cs"/>
@@ -868,24 +891,22 @@
       <w:pPr>
         <w:bidi/>
         <w:rPr>
+          <w:rtl/>
+        </w:rPr>
+      </w:pPr>
+    </w:p>
+    <w:p>
+      <w:pPr>
+        <w:bidi/>
+        <w:rPr>
+          <w:b/>
+          <w:bCs/>
+          <w:rtl/>
+        </w:rPr>
+      </w:pPr>
+      <w:r>
+        <w:rPr>
           <w:rFonts w:hint="cs"/>
-          <w:rtl/>
-        </w:rPr>
-      </w:pPr>
-    </w:p>
-    <w:p>
-      <w:pPr>
-        <w:bidi/>
-        <w:rPr>
-          <w:rFonts w:hint="cs"/>
-          <w:b/>
-          <w:bCs/>
-          <w:rtl/>
-        </w:rPr>
-      </w:pPr>
-      <w:r>
-        <w:rPr>
-          <w:rFonts w:hint="cs"/>
           <w:b/>
           <w:bCs/>
           <w:highlight w:val="yellow"/>
@@ -893,6 +914,7 @@
         </w:rPr>
         <w:t xml:space="preserve">כל מחלקה שמורה בקובץ </w:t>
       </w:r>
+      <w:proofErr w:type="spellStart"/>
       <w:r>
         <w:rPr>
           <w:b/>
@@ -901,6 +923,7 @@
         </w:rPr>
         <w:t>py</w:t>
       </w:r>
+      <w:proofErr w:type="spellEnd"/>
       <w:r>
         <w:rPr>
           <w:rFonts w:hint="cs"/>
@@ -982,8 +1005,13 @@
         </w:rPr>
         <w:t xml:space="preserve">השרת משתמש בפונקציה </w:t>
       </w:r>
-      <w:r>
-        <w:t xml:space="preserve">save_data </w:t>
+      <w:proofErr w:type="spellStart"/>
+      <w:r>
+        <w:t>save_data</w:t>
+      </w:r>
+      <w:proofErr w:type="spellEnd"/>
+      <w:r>
+        <w:t xml:space="preserve"> </w:t>
       </w:r>
       <w:r>
         <w:rPr>
@@ -1036,7 +1064,15 @@
         <w:bidi/>
       </w:pPr>
       <w:r>
-        <w:t xml:space="preserve">(from : Alice, message: </w:t>
+        <w:t>(</w:t>
+      </w:r>
+      <w:proofErr w:type="gramStart"/>
+      <w:r>
+        <w:t>from :</w:t>
+      </w:r>
+      <w:proofErr w:type="gramEnd"/>
+      <w:r>
+        <w:t xml:space="preserve"> Alice, message: </w:t>
       </w:r>
       <w:r>
         <w:t>Bob@@</w:t>
@@ -1311,10 +1347,7 @@
         <w:t xml:space="preserve">להריץ בטרמינל חדש את הקובץ </w:t>
       </w:r>
       <w:r>
-        <w:t>server</w:t>
-      </w:r>
-      <w:r>
-        <w:t>.py</w:t>
+        <w:t>server.py</w:t>
       </w:r>
       <w:r>
         <w:rPr>
@@ -1324,13 +1357,7 @@
         <w:t xml:space="preserve"> (</w:t>
       </w:r>
       <w:r>
-        <w:t xml:space="preserve">(python </w:t>
-      </w:r>
-      <w:r>
-        <w:t>server</w:t>
-      </w:r>
-      <w:r>
-        <w:t>.py</w:t>
+        <w:t>(python server.py</w:t>
       </w:r>
     </w:p>
     <w:p>
@@ -1866,7 +1893,6 @@
         <w:pStyle w:val="ListParagraph"/>
         <w:bidi/>
         <w:rPr>
-          <w:rFonts w:hint="cs"/>
           <w:b/>
           <w:bCs/>
           <w:rtl/>
@@ -1881,10 +1907,11 @@
       <w:r>
         <w:rPr>
           <w:rFonts w:cs="Arial"/>
+          <w:noProof/>
           <w:rtl/>
         </w:rPr>
         <w:drawing>
-          <wp:anchor distT="0" distB="0" distL="114300" distR="114300" simplePos="0" relativeHeight="251658240" behindDoc="1" locked="0" layoutInCell="1" allowOverlap="1" wp14:anchorId="4C8A6477" wp14:editId="3D207EE8">
+          <wp:anchor distT="0" distB="0" distL="114300" distR="114300" simplePos="0" relativeHeight="251658240" behindDoc="1" locked="0" layoutInCell="1" allowOverlap="1" wp14:anchorId="4C8A6477" wp14:editId="20557D79">
             <wp:simplePos x="0" y="0"/>
             <wp:positionH relativeFrom="column">
               <wp:posOffset>-715645</wp:posOffset>
@@ -1959,6 +1986,7 @@
       </w:pPr>
     </w:p>
     <w:sectPr>
+      <w:headerReference w:type="default" r:id="rId8"/>
       <w:pgSz w:w="12240" w:h="15840"/>
       <w:pgMar w:top="1440" w:right="1440" w:bottom="1440" w:left="1440" w:header="720" w:footer="720" w:gutter="0"/>
       <w:cols w:space="720"/>
@@ -2016,6 +2044,57 @@
     </w:p>
   </w:footnote>
 </w:footnotes>
+</file>
+
+<file path=word/header1.xml><?xml version="1.0" encoding="utf-8"?>
+<w:hdr xmlns:wpc="http://schemas.microsoft.com/office/word/2010/wordprocessingCanvas" xmlns:cx="http://schemas.microsoft.com/office/drawing/2014/chartex" xmlns:cx1="http://schemas.microsoft.com/office/drawing/2015/9/8/chartex" xmlns:cx2="http://schemas.microsoft.com/office/drawing/2015/10/21/chartex" xmlns:cx3="http://schemas.microsoft.com/office/drawing/2016/5/9/chartex" xmlns:cx4="http://schemas.microsoft.com/office/drawing/2016/5/10/chartex" xmlns:cx5="http://schemas.microsoft.com/office/drawing/2016/5/11/chartex" xmlns:cx6="http://schemas.microsoft.com/office/drawing/2016/5/12/chartex" xmlns:cx7="http://schemas.microsoft.com/office/drawing/2016/5/13/chartex" xmlns:cx8="http://schemas.microsoft.com/office/drawing/2016/5/14/chartex" xmlns:mc="http://schemas.openxmlformats.org/markup-compatibility/2006" xmlns:aink="http://schemas.microsoft.com/office/drawing/2016/ink" xmlns:am3d="http://schemas.microsoft.com/office/drawing/2017/model3d" xmlns:o="urn:schemas-microsoft-com:office:office" xmlns:oel="http://schemas.microsoft.com/office/2019/extlst" xmlns:r="http://schemas.openxmlformats.org/officeDocument/2006/relationships" xmlns:m="http://schemas.openxmlformats.org/officeDocument/2006/math" xmlns:v="urn:schemas-microsoft-com:vml" xmlns:wp14="http://schemas.microsoft.com/office/word/2010/wordprocessingDrawing" xmlns:wp="http://schemas.openxmlformats.org/drawingml/2006/wordprocessingDrawing" xmlns:w10="urn:schemas-microsoft-com:office:word" xmlns:w="http://schemas.openxmlformats.org/wordprocessingml/2006/main" xmlns:w14="http://schemas.microsoft.com/office/word/2010/wordml" xmlns:w15="http://schemas.microsoft.com/office/word/2012/wordml" xmlns:w16cex="http://schemas.microsoft.com/office/word/2018/wordml/cex" xmlns:w16cid="http://schemas.microsoft.com/office/word/2016/wordml/cid" xmlns:w16="http://schemas.microsoft.com/office/word/2018/wordml" xmlns:w16du="http://schemas.microsoft.com/office/word/2023/wordml/word16du" xmlns:w16sdtdh="http://schemas.microsoft.com/office/word/2020/wordml/sdtdatahash" xmlns:w16sdtfl="http://schemas.microsoft.com/office/word/2024/wordml/sdtformatlock" xmlns:w16se="http://schemas.microsoft.com/office/word/2015/wordml/symex" xmlns:wpg="http://schemas.microsoft.com/office/word/2010/wordprocessingGroup" xmlns:wpi="http://schemas.microsoft.com/office/word/2010/wordprocessingInk" xmlns:wne="http://schemas.microsoft.com/office/word/2006/wordml" xmlns:wps="http://schemas.microsoft.com/office/word/2010/wordprocessingShape" mc:Ignorable="w14 w15 w16se w16cid w16 w16cex w16sdtdh w16sdtfl w16du wp14">
+  <w:p>
+    <w:pPr>
+      <w:pStyle w:val="Header"/>
+      <w:bidi/>
+      <w:rPr>
+        <w:rFonts w:hint="cs"/>
+        <w:rtl/>
+      </w:rPr>
+    </w:pPr>
+    <w:r>
+      <w:rPr>
+        <w:rFonts w:hint="cs"/>
+        <w:rtl/>
+      </w:rPr>
+      <w:t>מגישים: אלעד חייק 211873542</w:t>
+    </w:r>
+    <w:r>
+      <w:rPr>
+        <w:rtl/>
+      </w:rPr>
+      <w:br/>
+    </w:r>
+    <w:r>
+      <w:rPr>
+        <w:rFonts w:hint="cs"/>
+        <w:rtl/>
+      </w:rPr>
+      <w:t xml:space="preserve">            דניאל </w:t>
+    </w:r>
+    <w:proofErr w:type="spellStart"/>
+    <w:r>
+      <w:rPr>
+        <w:rFonts w:hint="cs"/>
+        <w:rtl/>
+      </w:rPr>
+      <w:t>גונקו</w:t>
+    </w:r>
+    <w:proofErr w:type="spellEnd"/>
+    <w:r>
+      <w:rPr>
+        <w:rFonts w:hint="cs"/>
+        <w:rtl/>
+      </w:rPr>
+      <w:t xml:space="preserve"> 340969674</w:t>
+    </w:r>
+  </w:p>
+</w:hdr>
 </file>
 
 <file path=word/numbering.xml><?xml version="1.0" encoding="utf-8"?>
@@ -4493,6 +4572,7 @@
   <w:style w:type="character" w:default="1" w:styleId="DefaultParagraphFont">
     <w:name w:val="Default Paragraph Font"/>
     <w:uiPriority w:val="1"/>
+    <w:semiHidden/>
     <w:unhideWhenUsed/>
   </w:style>
   <w:style w:type="table" w:default="1" w:styleId="TableNormal">

</xml_diff>